<commit_message>
documento paso a paso
</commit_message>
<xml_diff>
--- a/PASOS DE TRABAJO EN EQUIPO EN GIT !!! IMPORTANTE  !!.docx
+++ b/PASOS DE TRABAJO EN EQUIPO EN GIT !!! IMPORTANTE  !!.docx
@@ -8,67 +8,104 @@
           <w:b/>
           <w:sz w:val="36"/>
           <w:szCs w:val="36"/>
-          <w:lang w:val="en-US"/>
-        </w:rPr>
-      </w:pPr>
-      <w:proofErr w:type="spellStart"/>
+        </w:rPr>
+      </w:pPr>
       <w:r>
         <w:rPr>
           <w:b/>
           <w:sz w:val="36"/>
           <w:szCs w:val="36"/>
-          <w:lang w:val="en-US"/>
-        </w:rPr>
-        <w:t>Creación</w:t>
-      </w:r>
-      <w:proofErr w:type="spellEnd"/>
+        </w:rPr>
+        <w:br/>
+      </w:r>
       <w:r>
         <w:rPr>
           <w:b/>
           <w:sz w:val="36"/>
           <w:szCs w:val="36"/>
-          <w:lang w:val="en-US"/>
-        </w:rPr>
-        <w:t xml:space="preserve"> de </w:t>
-      </w:r>
-      <w:proofErr w:type="spellStart"/>
+        </w:rPr>
+        <w:br/>
+      </w:r>
       <w:r>
         <w:rPr>
           <w:b/>
           <w:sz w:val="36"/>
           <w:szCs w:val="36"/>
+        </w:rPr>
+        <w:t>Creación de proyecto</w:t>
+      </w:r>
+    </w:p>
+    <w:p>
+      <w:pPr>
+        <w:rPr>
+          <w:rFonts w:ascii="Helvetica" w:hAnsi="Helvetica" w:cs="Helvetica"/>
+          <w:bdr w:val="none" w:sz="0" w:space="0" w:color="auto" w:frame="1"/>
+          <w:lang w:val="en-US"/>
+        </w:rPr>
+      </w:pPr>
+      <w:proofErr w:type="spellStart"/>
+      <w:r>
+        <w:rPr>
+          <w:rFonts w:ascii="Helvetica" w:hAnsi="Helvetica" w:cs="Helvetica"/>
+          <w:bdr w:val="none" w:sz="0" w:space="0" w:color="auto" w:frame="1"/>
+          <w:lang w:val="en-US"/>
+        </w:rPr>
+        <w:t>npx</w:t>
+      </w:r>
+      <w:proofErr w:type="spellEnd"/>
+      <w:r>
+        <w:rPr>
+          <w:rFonts w:ascii="Helvetica" w:hAnsi="Helvetica" w:cs="Helvetica"/>
+          <w:bdr w:val="none" w:sz="0" w:space="0" w:color="auto" w:frame="1"/>
+          <w:lang w:val="en-US"/>
+        </w:rPr>
+        <w:t xml:space="preserve"> create-react-app </w:t>
+      </w:r>
+      <w:proofErr w:type="spellStart"/>
+      <w:r>
+        <w:rPr>
+          <w:rFonts w:ascii="Helvetica" w:hAnsi="Helvetica" w:cs="Helvetica"/>
+          <w:bdr w:val="none" w:sz="0" w:space="0" w:color="auto" w:frame="1"/>
+          <w:lang w:val="en-US"/>
+        </w:rPr>
+        <w:t>p</w:t>
+      </w:r>
+      <w:r>
+        <w:rPr>
+          <w:rFonts w:ascii="Helvetica" w:hAnsi="Helvetica" w:cs="Helvetica"/>
+          <w:bdr w:val="none" w:sz="0" w:space="0" w:color="auto" w:frame="1"/>
+          <w:lang w:val="en-US"/>
+        </w:rPr>
+        <w:t>royecto</w:t>
+      </w:r>
+      <w:proofErr w:type="spellEnd"/>
+    </w:p>
+    <w:p>
+      <w:pPr>
+        <w:rPr>
+          <w:rFonts w:ascii="Helvetica" w:hAnsi="Helvetica" w:cs="Helvetica"/>
+          <w:bdr w:val="none" w:sz="0" w:space="0" w:color="auto" w:frame="1"/>
+          <w:lang w:val="en-US"/>
+        </w:rPr>
+      </w:pPr>
+      <w:r>
+        <w:rPr>
+          <w:rFonts w:ascii="Helvetica" w:hAnsi="Helvetica" w:cs="Helvetica"/>
+          <w:bdr w:val="none" w:sz="0" w:space="0" w:color="auto" w:frame="1"/>
+          <w:lang w:val="en-US"/>
+        </w:rPr>
+        <w:t xml:space="preserve">cd </w:t>
+      </w:r>
+      <w:proofErr w:type="spellStart"/>
+      <w:r>
+        <w:rPr>
+          <w:rFonts w:ascii="Helvetica" w:hAnsi="Helvetica" w:cs="Helvetica"/>
+          <w:bdr w:val="none" w:sz="0" w:space="0" w:color="auto" w:frame="1"/>
           <w:lang w:val="en-US"/>
         </w:rPr>
         <w:t>proyecto</w:t>
       </w:r>
       <w:proofErr w:type="spellEnd"/>
-    </w:p>
-    <w:p>
-      <w:pPr>
-        <w:rPr>
-          <w:rFonts w:ascii="Helvetica" w:hAnsi="Helvetica" w:cs="Helvetica"/>
-          <w:bdr w:val="none" w:sz="0" w:space="0" w:color="auto" w:frame="1"/>
-          <w:lang w:val="en-US"/>
-        </w:rPr>
-      </w:pPr>
-      <w:proofErr w:type="spellStart"/>
-      <w:r>
-        <w:rPr>
-          <w:rFonts w:ascii="Helvetica" w:hAnsi="Helvetica" w:cs="Helvetica"/>
-          <w:bdr w:val="none" w:sz="0" w:space="0" w:color="auto" w:frame="1"/>
-          <w:lang w:val="en-US"/>
-        </w:rPr>
-        <w:t>npx</w:t>
-      </w:r>
-      <w:proofErr w:type="spellEnd"/>
-      <w:r>
-        <w:rPr>
-          <w:rFonts w:ascii="Helvetica" w:hAnsi="Helvetica" w:cs="Helvetica"/>
-          <w:bdr w:val="none" w:sz="0" w:space="0" w:color="auto" w:frame="1"/>
-          <w:lang w:val="en-US"/>
-        </w:rPr>
-        <w:t xml:space="preserve"> create-react-app a</w:t>
-      </w:r>
       <w:r>
         <w:rPr>
           <w:rFonts w:ascii="Helvetica" w:hAnsi="Helvetica" w:cs="Helvetica"/>
@@ -76,23 +113,6 @@
           <w:lang w:val="en-US"/>
         </w:rPr>
         <w:br/>
-        <w:t>cd</w:t>
-      </w:r>
-      <w:r>
-        <w:rPr>
-          <w:rFonts w:ascii="Helvetica" w:hAnsi="Helvetica" w:cs="Helvetica"/>
-          <w:bdr w:val="none" w:sz="0" w:space="0" w:color="auto" w:frame="1"/>
-          <w:lang w:val="en-US"/>
-        </w:rPr>
-        <w:t xml:space="preserve"> a</w:t>
-      </w:r>
-      <w:r>
-        <w:rPr>
-          <w:rFonts w:ascii="Helvetica" w:hAnsi="Helvetica" w:cs="Helvetica"/>
-          <w:bdr w:val="none" w:sz="0" w:space="0" w:color="auto" w:frame="1"/>
-          <w:lang w:val="en-US"/>
-        </w:rPr>
-        <w:br/>
       </w:r>
       <w:proofErr w:type="spellStart"/>
       <w:r>
@@ -165,13 +185,15 @@
         <w:rPr>
           <w:rFonts w:ascii="Helvetica" w:hAnsi="Helvetica" w:cs="Helvetica"/>
           <w:bdr w:val="none" w:sz="0" w:space="0" w:color="auto" w:frame="1"/>
-        </w:rPr>
-      </w:pPr>
-      <w:proofErr w:type="spellStart"/>
-      <w:r>
-        <w:rPr>
-          <w:rFonts w:ascii="Helvetica" w:hAnsi="Helvetica" w:cs="Helvetica"/>
-          <w:bdr w:val="none" w:sz="0" w:space="0" w:color="auto" w:frame="1"/>
+          <w:lang w:val="en-US"/>
+        </w:rPr>
+      </w:pPr>
+      <w:proofErr w:type="spellStart"/>
+      <w:r>
+        <w:rPr>
+          <w:rFonts w:ascii="Helvetica" w:hAnsi="Helvetica" w:cs="Helvetica"/>
+          <w:bdr w:val="none" w:sz="0" w:space="0" w:color="auto" w:frame="1"/>
+          <w:lang w:val="en-US"/>
         </w:rPr>
         <w:t>npm</w:t>
       </w:r>
@@ -180,30 +202,16 @@
         <w:rPr>
           <w:rFonts w:ascii="Helvetica" w:hAnsi="Helvetica" w:cs="Helvetica"/>
           <w:bdr w:val="none" w:sz="0" w:space="0" w:color="auto" w:frame="1"/>
-        </w:rPr>
-        <w:t xml:space="preserve"> </w:t>
-      </w:r>
-      <w:proofErr w:type="spellStart"/>
-      <w:r>
-        <w:rPr>
-          <w:rFonts w:ascii="Helvetica" w:hAnsi="Helvetica" w:cs="Helvetica"/>
-          <w:bdr w:val="none" w:sz="0" w:space="0" w:color="auto" w:frame="1"/>
-        </w:rPr>
-        <w:t>install</w:t>
-      </w:r>
-      <w:proofErr w:type="spellEnd"/>
-      <w:r>
-        <w:rPr>
-          <w:rFonts w:ascii="Helvetica" w:hAnsi="Helvetica" w:cs="Helvetica"/>
-          <w:bdr w:val="none" w:sz="0" w:space="0" w:color="auto" w:frame="1"/>
-        </w:rPr>
-        <w:t xml:space="preserve"> –g </w:t>
-      </w:r>
-      <w:proofErr w:type="spellStart"/>
-      <w:r>
-        <w:rPr>
-          <w:rFonts w:ascii="Helvetica" w:hAnsi="Helvetica" w:cs="Helvetica"/>
-          <w:bdr w:val="none" w:sz="0" w:space="0" w:color="auto" w:frame="1"/>
+          <w:lang w:val="en-US"/>
+        </w:rPr>
+        <w:t xml:space="preserve"> install –g </w:t>
+      </w:r>
+      <w:proofErr w:type="spellStart"/>
+      <w:r>
+        <w:rPr>
+          <w:rFonts w:ascii="Helvetica" w:hAnsi="Helvetica" w:cs="Helvetica"/>
+          <w:bdr w:val="none" w:sz="0" w:space="0" w:color="auto" w:frame="1"/>
+          <w:lang w:val="en-US"/>
         </w:rPr>
         <w:t>json</w:t>
       </w:r>
@@ -212,6 +220,7 @@
         <w:rPr>
           <w:rFonts w:ascii="Helvetica" w:hAnsi="Helvetica" w:cs="Helvetica"/>
           <w:bdr w:val="none" w:sz="0" w:space="0" w:color="auto" w:frame="1"/>
+          <w:lang w:val="en-US"/>
         </w:rPr>
         <w:t>-server</w:t>
       </w:r>
@@ -222,12 +231,14 @@
           <w:b/>
           <w:sz w:val="36"/>
           <w:szCs w:val="36"/>
-        </w:rPr>
-      </w:pPr>
-      <w:r>
-        <w:rPr>
-          <w:rFonts w:ascii="Helvetica" w:hAnsi="Helvetica" w:cs="Helvetica"/>
-          <w:bdr w:val="none" w:sz="0" w:space="0" w:color="auto" w:frame="1"/>
+          <w:lang w:val="en-US"/>
+        </w:rPr>
+      </w:pPr>
+      <w:r>
+        <w:rPr>
+          <w:rFonts w:ascii="Helvetica" w:hAnsi="Helvetica" w:cs="Helvetica"/>
+          <w:bdr w:val="none" w:sz="0" w:space="0" w:color="auto" w:frame="1"/>
+          <w:lang w:val="en-US"/>
         </w:rPr>
         <w:br/>
       </w:r>
@@ -236,82 +247,31 @@
           <w:b/>
           <w:sz w:val="36"/>
           <w:szCs w:val="36"/>
-        </w:rPr>
-        <w:t xml:space="preserve"> </w:t>
-      </w:r>
+          <w:lang w:val="en-US"/>
+        </w:rPr>
+        <w:t xml:space="preserve"> </w:t>
+      </w:r>
+      <w:proofErr w:type="spellStart"/>
       <w:r>
         <w:rPr>
           <w:b/>
           <w:sz w:val="36"/>
           <w:szCs w:val="36"/>
-        </w:rPr>
-        <w:t>Iniciar proyecto</w:t>
-      </w:r>
-    </w:p>
-    <w:p>
-      <w:pPr>
+          <w:lang w:val="en-US"/>
+        </w:rPr>
+        <w:t>Iniciar</w:t>
+      </w:r>
+      <w:proofErr w:type="spellEnd"/>
+      <w:r>
         <w:rPr>
           <w:b/>
           <w:sz w:val="36"/>
           <w:szCs w:val="36"/>
           <w:lang w:val="en-US"/>
         </w:rPr>
-      </w:pPr>
-      <w:proofErr w:type="spellStart"/>
-      <w:r>
-        <w:rPr>
-          <w:rFonts w:ascii="Helvetica" w:hAnsi="Helvetica" w:cs="Helvetica"/>
-          <w:lang w:val="en-US"/>
-        </w:rPr>
-        <w:t>npm</w:t>
-      </w:r>
-      <w:proofErr w:type="spellEnd"/>
-      <w:r>
-        <w:rPr>
-          <w:rFonts w:ascii="Helvetica" w:hAnsi="Helvetica" w:cs="Helvetica"/>
-          <w:lang w:val="en-US"/>
-        </w:rPr>
-        <w:t xml:space="preserve"> start</w:t>
-      </w:r>
-      <w:r>
-        <w:rPr>
-          <w:rFonts w:ascii="Helvetica" w:hAnsi="Helvetica" w:cs="Helvetica"/>
-          <w:lang w:val="en-US"/>
-        </w:rPr>
-        <w:br/>
-      </w:r>
-      <w:proofErr w:type="spellStart"/>
-      <w:r>
-        <w:rPr>
-          <w:rFonts w:ascii="Helvetica" w:hAnsi="Helvetica" w:cs="Helvetica"/>
-          <w:lang w:val="en-US"/>
-        </w:rPr>
-        <w:t>json</w:t>
-      </w:r>
-      <w:proofErr w:type="spellEnd"/>
-      <w:r>
-        <w:rPr>
-          <w:rFonts w:ascii="Helvetica" w:hAnsi="Helvetica" w:cs="Helvetica"/>
-          <w:lang w:val="en-US"/>
-        </w:rPr>
-        <w:t xml:space="preserve">-server –watch </w:t>
-      </w:r>
-      <w:proofErr w:type="spellStart"/>
-      <w:r>
-        <w:rPr>
-          <w:rFonts w:ascii="Helvetica" w:hAnsi="Helvetica" w:cs="Helvetica"/>
-          <w:lang w:val="en-US"/>
-        </w:rPr>
-        <w:t>db.json</w:t>
-      </w:r>
-      <w:proofErr w:type="spellEnd"/>
-      <w:r>
-        <w:rPr>
-          <w:rFonts w:ascii="Helvetica" w:hAnsi="Helvetica" w:cs="Helvetica"/>
-          <w:lang w:val="en-US"/>
-        </w:rPr>
-        <w:t xml:space="preserve"> –port 3001</w:t>
-      </w:r>
+        <w:t xml:space="preserve"> </w:t>
+      </w:r>
+      <w:proofErr w:type="spellStart"/>
       <w:r>
         <w:rPr>
           <w:b/>
@@ -319,17 +279,82 @@
           <w:szCs w:val="36"/>
           <w:lang w:val="en-US"/>
         </w:rPr>
+        <w:t>proyecto</w:t>
+      </w:r>
+      <w:proofErr w:type="spellEnd"/>
+    </w:p>
+    <w:p>
+      <w:pPr>
+        <w:rPr>
+          <w:rFonts w:ascii="Helvetica" w:hAnsi="Helvetica" w:cs="Helvetica"/>
+          <w:lang w:val="en-US"/>
+        </w:rPr>
+      </w:pPr>
+      <w:proofErr w:type="spellStart"/>
+      <w:r>
+        <w:rPr>
+          <w:rFonts w:ascii="Helvetica" w:hAnsi="Helvetica" w:cs="Helvetica"/>
+          <w:lang w:val="en-US"/>
+        </w:rPr>
+        <w:t>npm</w:t>
+      </w:r>
+      <w:proofErr w:type="spellEnd"/>
+      <w:r>
+        <w:rPr>
+          <w:rFonts w:ascii="Helvetica" w:hAnsi="Helvetica" w:cs="Helvetica"/>
+          <w:lang w:val="en-US"/>
+        </w:rPr>
+        <w:t xml:space="preserve"> start</w:t>
+      </w:r>
+      <w:r>
+        <w:rPr>
+          <w:rFonts w:ascii="Helvetica" w:hAnsi="Helvetica" w:cs="Helvetica"/>
+          <w:lang w:val="en-US"/>
+        </w:rPr>
         <w:br/>
       </w:r>
-      <w:r>
+      <w:proofErr w:type="spellStart"/>
+      <w:r>
+        <w:rPr>
+          <w:rFonts w:ascii="Helvetica" w:hAnsi="Helvetica" w:cs="Helvetica"/>
+          <w:lang w:val="en-US"/>
+        </w:rPr>
+        <w:t>json</w:t>
+      </w:r>
+      <w:proofErr w:type="spellEnd"/>
+      <w:r>
+        <w:rPr>
+          <w:rFonts w:ascii="Helvetica" w:hAnsi="Helvetica" w:cs="Helvetica"/>
+          <w:lang w:val="en-US"/>
+        </w:rPr>
+        <w:t xml:space="preserve">-server –watch </w:t>
+      </w:r>
+      <w:proofErr w:type="spellStart"/>
+      <w:r>
+        <w:rPr>
+          <w:rFonts w:ascii="Helvetica" w:hAnsi="Helvetica" w:cs="Helvetica"/>
+          <w:lang w:val="en-US"/>
+        </w:rPr>
+        <w:t>db.json</w:t>
+      </w:r>
+      <w:proofErr w:type="spellEnd"/>
+      <w:r>
+        <w:rPr>
+          <w:rFonts w:ascii="Helvetica" w:hAnsi="Helvetica" w:cs="Helvetica"/>
+          <w:lang w:val="en-US"/>
+        </w:rPr>
+        <w:t xml:space="preserve"> –port 3001</w:t>
+      </w:r>
+    </w:p>
+    <w:p>
+      <w:pPr>
         <w:rPr>
           <w:b/>
           <w:sz w:val="36"/>
           <w:szCs w:val="36"/>
           <w:lang w:val="en-US"/>
         </w:rPr>
-        <w:br/>
-      </w:r>
+      </w:pPr>
     </w:p>
     <w:p>
       <w:pPr>
@@ -343,6 +368,7 @@
           <w:b/>
           <w:sz w:val="36"/>
           <w:szCs w:val="36"/>
+          <w:lang w:val="en-US"/>
         </w:rPr>
         <w:br/>
       </w:r>
@@ -447,6 +473,11 @@
       </w:r>
     </w:p>
     <w:p>
+      <w:pPr>
+        <w:rPr>
+          <w:b/>
+        </w:rPr>
+      </w:pPr>
       <w:r>
         <w:t xml:space="preserve">Se descarga los recursos del proyecto, más no las dependencias. </w:t>
       </w:r>
@@ -456,8 +487,35 @@
         </w:rPr>
         <w:t>SE DEBE INSTALAR EL PROYECTO NUEVAMENTE DESDE EL EQUIPO</w:t>
       </w:r>
-    </w:p>
-    <w:p/>
+      <w:r>
+        <w:rPr>
+          <w:b/>
+        </w:rPr>
+        <w:br/>
+      </w:r>
+      <w:r>
+        <w:rPr>
+          <w:b/>
+        </w:rPr>
+        <w:br/>
+        <w:t xml:space="preserve">MOVER LAS CARPETAS A LA CARPETA DONDE ESTE NODE_MODULES (si es la primera vez </w:t>
+      </w:r>
+      <w:bookmarkStart w:id="0" w:name="_GoBack"/>
+      <w:bookmarkEnd w:id="0"/>
+      <w:r>
+        <w:rPr>
+          <w:b/>
+        </w:rPr>
+        <w:t>creando el proyecto)</w:t>
+      </w:r>
+    </w:p>
+    <w:p>
+      <w:pPr>
+        <w:rPr>
+          <w:rFonts w:ascii="Helvetica" w:hAnsi="Helvetica" w:cs="Helvetica"/>
+        </w:rPr>
+      </w:pPr>
+    </w:p>
     <w:p/>
     <w:p>
       <w:pPr>
@@ -482,6 +540,7 @@
     </w:p>
     <w:p>
       <w:r>
+        <w:lastRenderedPageBreak/>
         <w:t xml:space="preserve">   Antes de comenzar a hacer cambios en el proyecto, cada uno debe crear una nueva rama. Esto permite trabajar en paralelo sin interferir con el código principal. Es recomendable nombrar la rama según la funcionalidad en la que se esté trabajando.</w:t>
       </w:r>
     </w:p>
@@ -494,7 +553,6 @@
     <w:p/>
     <w:p>
       <w:r>
-        <w:lastRenderedPageBreak/>
         <w:t xml:space="preserve">     </w:t>
       </w:r>
       <w:proofErr w:type="spellStart"/>
@@ -745,7 +803,6 @@
     <w:p/>
     <w:p>
       <w:r>
-        <w:lastRenderedPageBreak/>
         <w:t xml:space="preserve">   - Subir tu rama al repositorio remoto:</w:t>
       </w:r>
     </w:p>
@@ -1067,6 +1124,7 @@
     <w:p/>
     <w:p>
       <w:r>
+        <w:lastRenderedPageBreak/>
         <w:t xml:space="preserve">   - Traer los últimos cambios del repositorio remoto:</w:t>
       </w:r>
     </w:p>
@@ -1142,7 +1200,6 @@
     </w:p>
     <w:p>
       <w:r>
-        <w:lastRenderedPageBreak/>
         <w:t xml:space="preserve">     </w:t>
       </w:r>
     </w:p>
@@ -1335,10 +1392,7 @@
     </w:p>
     <w:p/>
     <w:p/>
-    <w:p>
-      <w:bookmarkStart w:id="0" w:name="_GoBack"/>
-      <w:bookmarkEnd w:id="0"/>
-    </w:p>
+    <w:p/>
     <w:sectPr>
       <w:pgSz w:w="12240" w:h="15840"/>
       <w:pgMar w:top="1417" w:right="1701" w:bottom="1417" w:left="1701" w:header="708" w:footer="708" w:gutter="0"/>

</xml_diff>